<commit_message>
Adjusted document sizing of text
</commit_message>
<xml_diff>
--- a/CSCI 114 BBQ Project.docx
+++ b/CSCI 114 BBQ Project.docx
@@ -119,7 +119,7 @@
       </w:pPr>
       <w:r>
         <w:drawing>
-          <wp:anchor behindDoc="0" distT="0" distB="0" distL="0" distR="0" simplePos="0" locked="0" layoutInCell="0" allowOverlap="1" relativeHeight="17">
+          <wp:anchor behindDoc="0" distT="0" distB="0" distL="0" distR="0" simplePos="0" locked="0" layoutInCell="0" allowOverlap="1" relativeHeight="15">
             <wp:simplePos x="0" y="0"/>
             <wp:positionH relativeFrom="column">
               <wp:align>center</wp:align>
@@ -343,10 +343,6 @@
         <w:br/>
         <w:t>Queue Size [49] sleeps for =&gt; 100 ms</w:t>
       </w:r>
-      <w:r>
-        <w:rPr/>
-        <w:br/>
-      </w:r>
     </w:p>
     <w:p>
       <w:pPr>
@@ -378,7 +374,7 @@
             <wp:extent cx="4089400" cy="2300605"/>
             <wp:effectExtent l="0" t="0" r="0" b="0"/>
             <wp:wrapTopAndBottom/>
-            <wp:docPr id="2" name="Object1"/>
+            <wp:docPr id="2" name=""/>
             <wp:cNvGraphicFramePr/>
             <a:graphic xmlns:a="http://schemas.openxmlformats.org/drawingml/2006/main">
               <a:graphicData uri="http://schemas.openxmlformats.org/drawingml/2006/chart">
@@ -392,23 +388,43 @@
     <w:p>
       <w:pPr>
         <w:pStyle w:val="Normal"/>
-        <w:rPr/>
-      </w:pPr>
+        <w:rPr>
+          <w:rFonts w:ascii="Calibri" w:hAnsi="Calibri" w:eastAsia="Calibri" w:cs=""/>
+          <w:color w:val="auto"/>
+          <w:sz w:val="24"/>
+          <w:szCs w:val="24"/>
+        </w:rPr>
+      </w:pPr>
+      <w:r>
+        <w:rPr>
+          <w:rFonts w:eastAsia="Calibri" w:cs=""/>
+          <w:color w:val="auto"/>
+          <w:sz w:val="24"/>
+          <w:szCs w:val="24"/>
+        </w:rPr>
+      </w:r>
+    </w:p>
+    <w:p>
+      <w:pPr>
+        <w:pStyle w:val="Normal"/>
+        <w:rPr/>
+      </w:pPr>
+      <w:r/>
       <w:r>
         <w:rPr/>
         <w:drawing>
           <wp:anchor behindDoc="0" distT="0" distB="0" distL="0" distR="0" simplePos="0" locked="0" layoutInCell="0" allowOverlap="1" relativeHeight="20">
             <wp:simplePos x="0" y="0"/>
             <wp:positionH relativeFrom="column">
-              <wp:posOffset>433705</wp:posOffset>
+              <wp:posOffset>480060</wp:posOffset>
             </wp:positionH>
             <wp:positionV relativeFrom="paragraph">
-              <wp:posOffset>155575</wp:posOffset>
+              <wp:posOffset>-55245</wp:posOffset>
             </wp:positionV>
             <wp:extent cx="4845685" cy="2725420"/>
             <wp:effectExtent l="0" t="0" r="0" b="0"/>
             <wp:wrapTopAndBottom/>
-            <wp:docPr id="3" name="Object2"/>
+            <wp:docPr id="3" name=""/>
             <wp:cNvGraphicFramePr/>
             <a:graphic xmlns:a="http://schemas.openxmlformats.org/drawingml/2006/main">
               <a:graphicData uri="http://schemas.openxmlformats.org/drawingml/2006/chart">
@@ -417,15 +433,6 @@
             </a:graphic>
           </wp:anchor>
         </w:drawing>
-      </w:r>
-    </w:p>
-    <w:p>
-      <w:pPr>
-        <w:pStyle w:val="Normal"/>
-        <w:rPr/>
-      </w:pPr>
-      <w:r>
-        <w:rPr/>
         <w:tab/>
       </w:r>
     </w:p>
@@ -448,7 +455,7 @@
             <wp:extent cx="4916805" cy="2765425"/>
             <wp:effectExtent l="0" t="0" r="0" b="0"/>
             <wp:wrapTopAndBottom/>
-            <wp:docPr id="4" name="Object3"/>
+            <wp:docPr id="4" name=""/>
             <wp:cNvGraphicFramePr/>
             <a:graphic xmlns:a="http://schemas.openxmlformats.org/drawingml/2006/main">
               <a:graphicData uri="http://schemas.openxmlformats.org/drawingml/2006/chart">
@@ -471,10 +478,426 @@
     <w:p>
       <w:pPr>
         <w:pStyle w:val="Normal"/>
-        <w:rPr/>
-      </w:pPr>
-      <w:r>
-        <w:rPr/>
+        <w:ind w:hanging="0"/>
+        <w:rPr/>
+      </w:pPr>
+      <w:r>
+        <w:rPr/>
+        <w:tab/>
+        <w:t>Notice how on Buffer 25 the chart was highly active and populated. There were several times when the queue was full and empty. As the buffer size increases the full and empty started to decrease. The inconsistency in all three graphs is to blame for the dynamic sleep function for the producing threads. If the sleep function did not include the current queue size and instead did a [rand() sleep/2] sleep delay I think the 3 graphs would be more consistent. Due to the size of the queue being included as a min(currentQueueCapacity, sleep/2) it creates variance between the 3 buffer sizes. During testing this was not apparent because the program was first developed using a buffer of 25. By developed I mean the sleep function itself. To meet the requirements of inserting for 2x the average speed of the sleep function. At the time the outputs look like such for a buffer of 25:</w:t>
+      </w:r>
+    </w:p>
+    <w:p>
+      <w:pPr>
+        <w:pStyle w:val="NoSpacing"/>
+        <w:rPr>
+          <w:sz w:val="18"/>
+          <w:szCs w:val="18"/>
+        </w:rPr>
+      </w:pPr>
+      <w:r>
+        <w:rPr>
+          <w:sz w:val="18"/>
+          <w:szCs w:val="18"/>
+        </w:rPr>
+        <w:t>Queue Size [0] sleeps for =&gt;  1 ms</w:t>
+      </w:r>
+    </w:p>
+    <w:p>
+      <w:pPr>
+        <w:pStyle w:val="NoSpacing"/>
+        <w:rPr>
+          <w:sz w:val="18"/>
+          <w:szCs w:val="18"/>
+        </w:rPr>
+      </w:pPr>
+      <w:r>
+        <w:rPr>
+          <w:sz w:val="18"/>
+          <w:szCs w:val="18"/>
+        </w:rPr>
+        <w:t>Queue Size [1] sleeps for =&gt;  1 ms</w:t>
+      </w:r>
+    </w:p>
+    <w:p>
+      <w:pPr>
+        <w:pStyle w:val="NoSpacing"/>
+        <w:rPr>
+          <w:sz w:val="18"/>
+          <w:szCs w:val="18"/>
+        </w:rPr>
+      </w:pPr>
+      <w:r>
+        <w:rPr>
+          <w:sz w:val="18"/>
+          <w:szCs w:val="18"/>
+        </w:rPr>
+        <w:t>Queue Size [2] sleeps for =&gt;  2 ms</w:t>
+      </w:r>
+    </w:p>
+    <w:p>
+      <w:pPr>
+        <w:pStyle w:val="NoSpacing"/>
+        <w:rPr>
+          <w:sz w:val="18"/>
+          <w:szCs w:val="18"/>
+        </w:rPr>
+      </w:pPr>
+      <w:r>
+        <w:rPr>
+          <w:sz w:val="18"/>
+          <w:szCs w:val="18"/>
+        </w:rPr>
+        <w:t>Queue Size [3] sleeps for =&gt;  1 ms</w:t>
+      </w:r>
+    </w:p>
+    <w:p>
+      <w:pPr>
+        <w:pStyle w:val="NoSpacing"/>
+        <w:rPr>
+          <w:sz w:val="18"/>
+          <w:szCs w:val="18"/>
+        </w:rPr>
+      </w:pPr>
+      <w:r>
+        <w:rPr>
+          <w:sz w:val="18"/>
+          <w:szCs w:val="18"/>
+        </w:rPr>
+        <w:t>Queue Size [4] sleeps for =&gt;  4 ms</w:t>
+      </w:r>
+    </w:p>
+    <w:p>
+      <w:pPr>
+        <w:pStyle w:val="NoSpacing"/>
+        <w:rPr>
+          <w:sz w:val="18"/>
+          <w:szCs w:val="18"/>
+        </w:rPr>
+      </w:pPr>
+      <w:r>
+        <w:rPr>
+          <w:sz w:val="18"/>
+          <w:szCs w:val="18"/>
+        </w:rPr>
+        <w:t>Queue Size [5] sleeps for =&gt;  1 ms</w:t>
+      </w:r>
+    </w:p>
+    <w:p>
+      <w:pPr>
+        <w:pStyle w:val="NoSpacing"/>
+        <w:rPr>
+          <w:sz w:val="18"/>
+          <w:szCs w:val="18"/>
+        </w:rPr>
+      </w:pPr>
+      <w:r>
+        <w:rPr>
+          <w:sz w:val="18"/>
+          <w:szCs w:val="18"/>
+        </w:rPr>
+        <w:t>Queue Size [6] sleeps for =&gt;  4 ms</w:t>
+      </w:r>
+    </w:p>
+    <w:p>
+      <w:pPr>
+        <w:pStyle w:val="NoSpacing"/>
+        <w:rPr>
+          <w:sz w:val="18"/>
+          <w:szCs w:val="18"/>
+        </w:rPr>
+      </w:pPr>
+      <w:r>
+        <w:rPr>
+          <w:sz w:val="18"/>
+          <w:szCs w:val="18"/>
+        </w:rPr>
+        <w:t>Queue Size [7] sleeps for =&gt;  5 ms</w:t>
+      </w:r>
+    </w:p>
+    <w:p>
+      <w:pPr>
+        <w:pStyle w:val="NoSpacing"/>
+        <w:rPr>
+          <w:sz w:val="18"/>
+          <w:szCs w:val="18"/>
+        </w:rPr>
+      </w:pPr>
+      <w:r>
+        <w:rPr>
+          <w:sz w:val="18"/>
+          <w:szCs w:val="18"/>
+        </w:rPr>
+        <w:t>Queue Size [8] sleeps for =&gt;  6 ms</w:t>
+      </w:r>
+    </w:p>
+    <w:p>
+      <w:pPr>
+        <w:pStyle w:val="NoSpacing"/>
+        <w:rPr>
+          <w:sz w:val="18"/>
+          <w:szCs w:val="18"/>
+        </w:rPr>
+      </w:pPr>
+      <w:r>
+        <w:rPr>
+          <w:sz w:val="18"/>
+          <w:szCs w:val="18"/>
+        </w:rPr>
+        <w:t>Queue Size [9] sleeps for =&gt;  6 ms</w:t>
+      </w:r>
+    </w:p>
+    <w:p>
+      <w:pPr>
+        <w:pStyle w:val="NoSpacing"/>
+        <w:rPr>
+          <w:sz w:val="18"/>
+          <w:szCs w:val="18"/>
+        </w:rPr>
+      </w:pPr>
+      <w:r>
+        <w:rPr>
+          <w:sz w:val="18"/>
+          <w:szCs w:val="18"/>
+        </w:rPr>
+        <w:t>Queue Size [10] sleeps for =&gt;  7 ms</w:t>
+      </w:r>
+    </w:p>
+    <w:p>
+      <w:pPr>
+        <w:pStyle w:val="NoSpacing"/>
+        <w:rPr>
+          <w:sz w:val="18"/>
+          <w:szCs w:val="18"/>
+        </w:rPr>
+      </w:pPr>
+      <w:r>
+        <w:rPr>
+          <w:sz w:val="18"/>
+          <w:szCs w:val="18"/>
+        </w:rPr>
+        <w:t>Queue Size [11] sleeps for =&gt;  7 ms</w:t>
+      </w:r>
+    </w:p>
+    <w:p>
+      <w:pPr>
+        <w:pStyle w:val="NoSpacing"/>
+        <w:rPr>
+          <w:sz w:val="18"/>
+          <w:szCs w:val="18"/>
+        </w:rPr>
+      </w:pPr>
+      <w:r>
+        <w:rPr>
+          <w:sz w:val="18"/>
+          <w:szCs w:val="18"/>
+        </w:rPr>
+        <w:t>Queue Size [12] sleeps for =&gt;  7 ms</w:t>
+      </w:r>
+    </w:p>
+    <w:p>
+      <w:pPr>
+        <w:pStyle w:val="NoSpacing"/>
+        <w:rPr>
+          <w:sz w:val="18"/>
+          <w:szCs w:val="18"/>
+        </w:rPr>
+      </w:pPr>
+      <w:r>
+        <w:rPr>
+          <w:sz w:val="18"/>
+          <w:szCs w:val="18"/>
+        </w:rPr>
+        <w:t>Queue Size [13] sleeps for =&gt;  7 ms</w:t>
+      </w:r>
+    </w:p>
+    <w:p>
+      <w:pPr>
+        <w:pStyle w:val="NoSpacing"/>
+        <w:rPr>
+          <w:sz w:val="18"/>
+          <w:szCs w:val="18"/>
+        </w:rPr>
+      </w:pPr>
+      <w:r>
+        <w:rPr>
+          <w:sz w:val="18"/>
+          <w:szCs w:val="18"/>
+        </w:rPr>
+        <w:t>Queue Size [14] sleeps for =&gt;  7 ms</w:t>
+      </w:r>
+    </w:p>
+    <w:p>
+      <w:pPr>
+        <w:pStyle w:val="NoSpacing"/>
+        <w:rPr>
+          <w:sz w:val="18"/>
+          <w:szCs w:val="18"/>
+        </w:rPr>
+      </w:pPr>
+      <w:r>
+        <w:rPr>
+          <w:sz w:val="18"/>
+          <w:szCs w:val="18"/>
+        </w:rPr>
+        <w:t>Queue Size [15] sleeps for =&gt;  7 ms</w:t>
+      </w:r>
+    </w:p>
+    <w:p>
+      <w:pPr>
+        <w:pStyle w:val="NoSpacing"/>
+        <w:rPr>
+          <w:sz w:val="18"/>
+          <w:szCs w:val="18"/>
+        </w:rPr>
+      </w:pPr>
+      <w:r>
+        <w:rPr>
+          <w:sz w:val="18"/>
+          <w:szCs w:val="18"/>
+        </w:rPr>
+        <w:t>Queue Size [16] sleeps for =&gt;  7 ms</w:t>
+      </w:r>
+    </w:p>
+    <w:p>
+      <w:pPr>
+        <w:pStyle w:val="NoSpacing"/>
+        <w:rPr>
+          <w:sz w:val="18"/>
+          <w:szCs w:val="18"/>
+        </w:rPr>
+      </w:pPr>
+      <w:r>
+        <w:rPr>
+          <w:sz w:val="18"/>
+          <w:szCs w:val="18"/>
+        </w:rPr>
+        <w:t>Queue Size [17] sleeps for =&gt;  7 ms</w:t>
+      </w:r>
+    </w:p>
+    <w:p>
+      <w:pPr>
+        <w:pStyle w:val="NoSpacing"/>
+        <w:rPr>
+          <w:sz w:val="18"/>
+          <w:szCs w:val="18"/>
+        </w:rPr>
+      </w:pPr>
+      <w:r>
+        <w:rPr>
+          <w:sz w:val="18"/>
+          <w:szCs w:val="18"/>
+        </w:rPr>
+        <w:t>Queue Size [18] sleeps for =&gt;  7 ms</w:t>
+      </w:r>
+    </w:p>
+    <w:p>
+      <w:pPr>
+        <w:pStyle w:val="NoSpacing"/>
+        <w:rPr>
+          <w:sz w:val="18"/>
+          <w:szCs w:val="18"/>
+        </w:rPr>
+      </w:pPr>
+      <w:r>
+        <w:rPr>
+          <w:sz w:val="18"/>
+          <w:szCs w:val="18"/>
+        </w:rPr>
+        <w:t>Queue Size [19] sleeps for =&gt; 10 ms</w:t>
+      </w:r>
+    </w:p>
+    <w:p>
+      <w:pPr>
+        <w:pStyle w:val="NoSpacing"/>
+        <w:rPr>
+          <w:sz w:val="18"/>
+          <w:szCs w:val="18"/>
+        </w:rPr>
+      </w:pPr>
+      <w:r>
+        <w:rPr>
+          <w:sz w:val="18"/>
+          <w:szCs w:val="18"/>
+        </w:rPr>
+        <w:t>Queue Size [20] sleeps for =&gt; 10 ms</w:t>
+      </w:r>
+    </w:p>
+    <w:p>
+      <w:pPr>
+        <w:pStyle w:val="NoSpacing"/>
+        <w:rPr>
+          <w:sz w:val="18"/>
+          <w:szCs w:val="18"/>
+        </w:rPr>
+      </w:pPr>
+      <w:r>
+        <w:rPr>
+          <w:sz w:val="18"/>
+          <w:szCs w:val="18"/>
+        </w:rPr>
+        <w:t>Queue Size [21] sleeps for =&gt; 10 ms</w:t>
+      </w:r>
+    </w:p>
+    <w:p>
+      <w:pPr>
+        <w:pStyle w:val="NoSpacing"/>
+        <w:rPr>
+          <w:sz w:val="18"/>
+          <w:szCs w:val="18"/>
+        </w:rPr>
+      </w:pPr>
+      <w:r>
+        <w:rPr>
+          <w:sz w:val="18"/>
+          <w:szCs w:val="18"/>
+        </w:rPr>
+        <w:t>Queue Size [22] sleeps for =&gt; 10 ms</w:t>
+      </w:r>
+    </w:p>
+    <w:p>
+      <w:pPr>
+        <w:pStyle w:val="NoSpacing"/>
+        <w:rPr>
+          <w:sz w:val="18"/>
+          <w:szCs w:val="18"/>
+        </w:rPr>
+      </w:pPr>
+      <w:r>
+        <w:rPr>
+          <w:sz w:val="18"/>
+          <w:szCs w:val="18"/>
+        </w:rPr>
+        <w:t>Queue Size [23] sleeps for =&gt; 10 ms</w:t>
+      </w:r>
+    </w:p>
+    <w:p>
+      <w:pPr>
+        <w:pStyle w:val="NoSpacing"/>
+        <w:rPr>
+          <w:sz w:val="18"/>
+          <w:szCs w:val="18"/>
+        </w:rPr>
+      </w:pPr>
+      <w:r>
+        <w:rPr>
+          <w:sz w:val="18"/>
+          <w:szCs w:val="18"/>
+        </w:rPr>
+        <w:t>Queue Size [24] sleeps for =&gt; 10 ms</w:t>
+      </w:r>
+    </w:p>
+    <w:p>
+      <w:pPr>
+        <w:pStyle w:val="NoSpacing"/>
+        <w:rPr>
+          <w:rFonts w:ascii="Calibri" w:hAnsi="Calibri" w:eastAsia="Calibri" w:cs=""/>
+        </w:rPr>
+      </w:pPr>
+      <w:r>
+        <w:rPr>
+          <w:rFonts w:eastAsia="Calibri" w:cs=""/>
+        </w:rPr>
       </w:r>
     </w:p>
     <w:p>
@@ -484,559 +907,8 @@
       </w:pPr>
       <w:r>
         <w:rPr/>
-      </w:r>
-    </w:p>
-    <w:p>
-      <w:pPr>
-        <w:pStyle w:val="Normal"/>
-        <w:rPr/>
-      </w:pPr>
-      <w:r>
-        <w:rPr/>
-      </w:r>
-    </w:p>
-    <w:p>
-      <w:pPr>
-        <w:pStyle w:val="Normal"/>
-        <w:rPr/>
-      </w:pPr>
-      <w:r>
-        <w:rPr/>
-      </w:r>
-    </w:p>
-    <w:p>
-      <w:pPr>
-        <w:pStyle w:val="Normal"/>
-        <w:rPr/>
-      </w:pPr>
-      <w:r>
-        <w:rPr/>
-      </w:r>
-    </w:p>
-    <w:p>
-      <w:pPr>
-        <w:pStyle w:val="Normal"/>
-        <w:rPr/>
-      </w:pPr>
-      <w:r>
-        <w:rPr/>
-      </w:r>
-    </w:p>
-    <w:p>
-      <w:pPr>
-        <w:pStyle w:val="Normal"/>
-        <w:rPr/>
-      </w:pPr>
-      <w:r>
-        <w:rPr/>
-      </w:r>
-    </w:p>
-    <w:p>
-      <w:pPr>
-        <w:pStyle w:val="Normal"/>
-        <w:rPr/>
-      </w:pPr>
-      <w:r>
-        <w:rPr/>
-      </w:r>
-    </w:p>
-    <w:p>
-      <w:pPr>
-        <w:pStyle w:val="Normal"/>
-        <w:rPr/>
-      </w:pPr>
-      <w:r>
-        <w:rPr/>
-      </w:r>
-    </w:p>
-    <w:p>
-      <w:pPr>
-        <w:pStyle w:val="Normal"/>
-        <w:rPr/>
-      </w:pPr>
-      <w:r>
-        <w:rPr/>
-      </w:r>
-    </w:p>
-    <w:p>
-      <w:pPr>
-        <w:pStyle w:val="Normal"/>
-        <w:rPr/>
-      </w:pPr>
-      <w:r>
-        <w:rPr/>
-      </w:r>
-    </w:p>
-    <w:p>
-      <w:pPr>
-        <w:pStyle w:val="Normal"/>
-        <w:rPr/>
-      </w:pPr>
-      <w:r>
-        <w:rPr/>
-      </w:r>
-    </w:p>
-    <w:p>
-      <w:pPr>
-        <w:pStyle w:val="Normal"/>
-        <w:rPr/>
-      </w:pPr>
-      <w:r>
-        <w:rPr/>
         <w:tab/>
-        <w:t>Notice how on Buffer 25 the chart was very active and populated. There was several times when the queue was full and empty. As the buffer size increases the full and empty started to decrease. The inconsistency in all three graphs is to blame for the dynamic sleep function for the producing threads. If the sleep function did not include the current queue size and instead did a [rand() sleep/2] sleep delay I think the 3 graphs would be more consistent. Due to the size of the queue being included as a min(currentQueueCapacity, sleep/2) it creates variance between the 3 buffer sizes. During testing this was not apparent because the program was first developed using a buffer of 25. By developed I mean the sleep function itself. To meet the requirements of inserting for for 2x the average speed of the sleep function. At the time the outputs looks like such for a buffer of 25:</w:t>
-      </w:r>
-    </w:p>
-    <w:p>
-      <w:pPr>
-        <w:pStyle w:val="TextBody"/>
-        <w:ind w:left="720" w:hanging="0"/>
-        <w:rPr>
-          <w:sz w:val="18"/>
-          <w:szCs w:val="18"/>
-        </w:rPr>
-      </w:pPr>
-      <w:r>
-        <w:rPr>
-          <w:sz w:val="18"/>
-          <w:szCs w:val="18"/>
-        </w:rPr>
-        <w:t>Queue Size [0] sleeps for =&gt;  1 ms</w:t>
-      </w:r>
-    </w:p>
-    <w:p>
-      <w:pPr>
-        <w:pStyle w:val="TextBody"/>
-        <w:ind w:left="720" w:hanging="0"/>
-        <w:rPr>
-          <w:sz w:val="18"/>
-          <w:szCs w:val="18"/>
-        </w:rPr>
-      </w:pPr>
-      <w:r>
-        <w:rPr>
-          <w:sz w:val="18"/>
-          <w:szCs w:val="18"/>
-        </w:rPr>
-        <w:t>Queue Size [1] sleeps for =&gt;  1 ms</w:t>
-      </w:r>
-    </w:p>
-    <w:p>
-      <w:pPr>
-        <w:pStyle w:val="TextBody"/>
-        <w:ind w:left="720" w:hanging="0"/>
-        <w:rPr>
-          <w:sz w:val="18"/>
-          <w:szCs w:val="18"/>
-        </w:rPr>
-      </w:pPr>
-      <w:r>
-        <w:rPr>
-          <w:sz w:val="18"/>
-          <w:szCs w:val="18"/>
-        </w:rPr>
-        <w:t>Queue Size [2] sleeps for =&gt;  2 ms</w:t>
-      </w:r>
-    </w:p>
-    <w:p>
-      <w:pPr>
-        <w:pStyle w:val="TextBody"/>
-        <w:ind w:left="720" w:hanging="0"/>
-        <w:rPr>
-          <w:sz w:val="18"/>
-          <w:szCs w:val="18"/>
-        </w:rPr>
-      </w:pPr>
-      <w:r>
-        <w:rPr>
-          <w:sz w:val="18"/>
-          <w:szCs w:val="18"/>
-        </w:rPr>
-        <w:t>Queue Size [3] sleeps for =&gt;  1 ms</w:t>
-      </w:r>
-    </w:p>
-    <w:p>
-      <w:pPr>
-        <w:pStyle w:val="TextBody"/>
-        <w:ind w:left="720" w:hanging="0"/>
-        <w:rPr>
-          <w:sz w:val="18"/>
-          <w:szCs w:val="18"/>
-        </w:rPr>
-      </w:pPr>
-      <w:r>
-        <w:rPr>
-          <w:sz w:val="18"/>
-          <w:szCs w:val="18"/>
-        </w:rPr>
-        <w:t>Queue Size [4] sleeps for =&gt;  4 ms</w:t>
-      </w:r>
-    </w:p>
-    <w:p>
-      <w:pPr>
-        <w:pStyle w:val="TextBody"/>
-        <w:ind w:left="720" w:hanging="0"/>
-        <w:rPr>
-          <w:sz w:val="18"/>
-          <w:szCs w:val="18"/>
-        </w:rPr>
-      </w:pPr>
-      <w:r>
-        <w:rPr>
-          <w:sz w:val="18"/>
-          <w:szCs w:val="18"/>
-        </w:rPr>
-        <w:t>Queue Size [5] sleeps for =&gt;  1 ms</w:t>
-      </w:r>
-    </w:p>
-    <w:p>
-      <w:pPr>
-        <w:pStyle w:val="TextBody"/>
-        <w:ind w:left="720" w:hanging="0"/>
-        <w:rPr>
-          <w:sz w:val="18"/>
-          <w:szCs w:val="18"/>
-        </w:rPr>
-      </w:pPr>
-      <w:r>
-        <w:rPr>
-          <w:sz w:val="18"/>
-          <w:szCs w:val="18"/>
-        </w:rPr>
-        <w:t>Queue Size [6] sleeps for =&gt;  4 ms</w:t>
-      </w:r>
-    </w:p>
-    <w:p>
-      <w:pPr>
-        <w:pStyle w:val="TextBody"/>
-        <w:ind w:left="720" w:hanging="0"/>
-        <w:rPr>
-          <w:sz w:val="18"/>
-          <w:szCs w:val="18"/>
-        </w:rPr>
-      </w:pPr>
-      <w:r>
-        <w:rPr>
-          <w:sz w:val="18"/>
-          <w:szCs w:val="18"/>
-        </w:rPr>
-        <w:t>Queue Size [7] sleeps for =&gt;  5 ms</w:t>
-      </w:r>
-    </w:p>
-    <w:p>
-      <w:pPr>
-        <w:pStyle w:val="TextBody"/>
-        <w:ind w:left="720" w:hanging="0"/>
-        <w:rPr>
-          <w:sz w:val="18"/>
-          <w:szCs w:val="18"/>
-        </w:rPr>
-      </w:pPr>
-      <w:r>
-        <w:rPr>
-          <w:sz w:val="18"/>
-          <w:szCs w:val="18"/>
-        </w:rPr>
-        <w:t>Queue Size [8] sleeps for =&gt;  6 ms</w:t>
-      </w:r>
-    </w:p>
-    <w:p>
-      <w:pPr>
-        <w:pStyle w:val="TextBody"/>
-        <w:ind w:left="720" w:hanging="0"/>
-        <w:rPr>
-          <w:sz w:val="18"/>
-          <w:szCs w:val="18"/>
-        </w:rPr>
-      </w:pPr>
-      <w:r>
-        <w:rPr>
-          <w:sz w:val="18"/>
-          <w:szCs w:val="18"/>
-        </w:rPr>
-        <w:t>Queue Size [9] sleeps for =&gt;  6 ms</w:t>
-      </w:r>
-    </w:p>
-    <w:p>
-      <w:pPr>
-        <w:pStyle w:val="TextBody"/>
-        <w:ind w:left="720" w:hanging="0"/>
-        <w:rPr>
-          <w:sz w:val="18"/>
-          <w:szCs w:val="18"/>
-        </w:rPr>
-      </w:pPr>
-      <w:r>
-        <w:rPr>
-          <w:sz w:val="18"/>
-          <w:szCs w:val="18"/>
-        </w:rPr>
-        <w:t>Queue Size [10] sleeps for =&gt;  7 ms</w:t>
-      </w:r>
-    </w:p>
-    <w:p>
-      <w:pPr>
-        <w:pStyle w:val="TextBody"/>
-        <w:ind w:left="720" w:hanging="0"/>
-        <w:rPr>
-          <w:sz w:val="18"/>
-          <w:szCs w:val="18"/>
-        </w:rPr>
-      </w:pPr>
-      <w:r>
-        <w:rPr>
-          <w:sz w:val="18"/>
-          <w:szCs w:val="18"/>
-        </w:rPr>
-        <w:t>Queue Size [11] sleeps for =&gt;  7 ms</w:t>
-      </w:r>
-    </w:p>
-    <w:p>
-      <w:pPr>
-        <w:pStyle w:val="TextBody"/>
-        <w:ind w:left="720" w:hanging="0"/>
-        <w:rPr>
-          <w:sz w:val="18"/>
-          <w:szCs w:val="18"/>
-        </w:rPr>
-      </w:pPr>
-      <w:r>
-        <w:rPr>
-          <w:sz w:val="18"/>
-          <w:szCs w:val="18"/>
-        </w:rPr>
-        <w:t>Queue Size [12] sleeps for =&gt;  7 ms</w:t>
-      </w:r>
-    </w:p>
-    <w:p>
-      <w:pPr>
-        <w:pStyle w:val="TextBody"/>
-        <w:ind w:left="720" w:hanging="0"/>
-        <w:rPr>
-          <w:sz w:val="18"/>
-          <w:szCs w:val="18"/>
-        </w:rPr>
-      </w:pPr>
-      <w:r>
-        <w:rPr>
-          <w:sz w:val="18"/>
-          <w:szCs w:val="18"/>
-        </w:rPr>
-        <w:t>Queue Size [13] sleeps for =&gt;  7 ms</w:t>
-      </w:r>
-    </w:p>
-    <w:p>
-      <w:pPr>
-        <w:pStyle w:val="TextBody"/>
-        <w:ind w:left="720" w:hanging="0"/>
-        <w:rPr>
-          <w:sz w:val="18"/>
-          <w:szCs w:val="18"/>
-        </w:rPr>
-      </w:pPr>
-      <w:r>
-        <w:rPr>
-          <w:sz w:val="18"/>
-          <w:szCs w:val="18"/>
-        </w:rPr>
-        <w:t>Queue Size [14] sleeps for =&gt;  7 ms</w:t>
-      </w:r>
-    </w:p>
-    <w:p>
-      <w:pPr>
-        <w:pStyle w:val="TextBody"/>
-        <w:ind w:left="720" w:hanging="0"/>
-        <w:rPr>
-          <w:sz w:val="18"/>
-          <w:szCs w:val="18"/>
-        </w:rPr>
-      </w:pPr>
-      <w:r>
-        <w:rPr>
-          <w:sz w:val="18"/>
-          <w:szCs w:val="18"/>
-        </w:rPr>
-        <w:t>Queue Size [15] sleeps for =&gt;  7 ms</w:t>
-      </w:r>
-    </w:p>
-    <w:p>
-      <w:pPr>
-        <w:pStyle w:val="TextBody"/>
-        <w:ind w:left="720" w:hanging="0"/>
-        <w:rPr>
-          <w:sz w:val="18"/>
-          <w:szCs w:val="18"/>
-        </w:rPr>
-      </w:pPr>
-      <w:r>
-        <w:rPr>
-          <w:sz w:val="18"/>
-          <w:szCs w:val="18"/>
-        </w:rPr>
-        <w:t>Queue Size [16] sleeps for =&gt;  7 ms</w:t>
-      </w:r>
-    </w:p>
-    <w:p>
-      <w:pPr>
-        <w:pStyle w:val="TextBody"/>
-        <w:ind w:left="720" w:hanging="0"/>
-        <w:rPr>
-          <w:sz w:val="18"/>
-          <w:szCs w:val="18"/>
-        </w:rPr>
-      </w:pPr>
-      <w:r>
-        <w:rPr>
-          <w:sz w:val="18"/>
-          <w:szCs w:val="18"/>
-        </w:rPr>
-        <w:t>Queue Size [17] sleeps for =&gt;  7 ms</w:t>
-      </w:r>
-    </w:p>
-    <w:p>
-      <w:pPr>
-        <w:pStyle w:val="TextBody"/>
-        <w:ind w:left="720" w:hanging="0"/>
-        <w:rPr>
-          <w:sz w:val="18"/>
-          <w:szCs w:val="18"/>
-        </w:rPr>
-      </w:pPr>
-      <w:r>
-        <w:rPr>
-          <w:sz w:val="18"/>
-          <w:szCs w:val="18"/>
-        </w:rPr>
-        <w:t>Queue Size [18] sleeps for =&gt;  7 ms</w:t>
-      </w:r>
-    </w:p>
-    <w:p>
-      <w:pPr>
-        <w:pStyle w:val="TextBody"/>
-        <w:ind w:left="720" w:hanging="0"/>
-        <w:rPr>
-          <w:sz w:val="18"/>
-          <w:szCs w:val="18"/>
-        </w:rPr>
-      </w:pPr>
-      <w:r>
-        <w:rPr>
-          <w:sz w:val="18"/>
-          <w:szCs w:val="18"/>
-        </w:rPr>
-        <w:t>Queue Size [19] sleeps for =&gt; 10 ms</w:t>
-      </w:r>
-    </w:p>
-    <w:p>
-      <w:pPr>
-        <w:pStyle w:val="TextBody"/>
-        <w:ind w:left="720" w:hanging="0"/>
-        <w:rPr>
-          <w:sz w:val="18"/>
-          <w:szCs w:val="18"/>
-        </w:rPr>
-      </w:pPr>
-      <w:r>
-        <w:rPr>
-          <w:sz w:val="18"/>
-          <w:szCs w:val="18"/>
-        </w:rPr>
-        <w:t>Queue Size [20] sleeps for =&gt; 10 ms</w:t>
-      </w:r>
-    </w:p>
-    <w:p>
-      <w:pPr>
-        <w:pStyle w:val="TextBody"/>
-        <w:ind w:left="720" w:hanging="0"/>
-        <w:rPr>
-          <w:sz w:val="18"/>
-          <w:szCs w:val="18"/>
-        </w:rPr>
-      </w:pPr>
-      <w:r>
-        <w:rPr>
-          <w:sz w:val="18"/>
-          <w:szCs w:val="18"/>
-        </w:rPr>
-        <w:t>Queue Size [21] sleeps for =&gt; 10 ms</w:t>
-      </w:r>
-    </w:p>
-    <w:p>
-      <w:pPr>
-        <w:pStyle w:val="TextBody"/>
-        <w:ind w:left="720" w:hanging="0"/>
-        <w:rPr>
-          <w:sz w:val="18"/>
-          <w:szCs w:val="18"/>
-        </w:rPr>
-      </w:pPr>
-      <w:r>
-        <w:rPr>
-          <w:sz w:val="18"/>
-          <w:szCs w:val="18"/>
-        </w:rPr>
-        <w:t>Queue Size [22] sleeps for =&gt; 10 ms</w:t>
-      </w:r>
-    </w:p>
-    <w:p>
-      <w:pPr>
-        <w:pStyle w:val="TextBody"/>
-        <w:ind w:left="720" w:hanging="0"/>
-        <w:rPr>
-          <w:sz w:val="18"/>
-          <w:szCs w:val="18"/>
-        </w:rPr>
-      </w:pPr>
-      <w:r>
-        <w:rPr>
-          <w:sz w:val="18"/>
-          <w:szCs w:val="18"/>
-        </w:rPr>
-        <w:t>Queue Size [23] sleeps for =&gt; 10 ms</w:t>
-      </w:r>
-    </w:p>
-    <w:p>
-      <w:pPr>
-        <w:pStyle w:val="TextBody"/>
-        <w:ind w:left="720" w:hanging="0"/>
-        <w:rPr>
-          <w:sz w:val="18"/>
-          <w:szCs w:val="18"/>
-        </w:rPr>
-      </w:pPr>
-      <w:r>
-        <w:rPr>
-          <w:sz w:val="18"/>
-          <w:szCs w:val="18"/>
-        </w:rPr>
-        <w:t>Queue Size [24] sleeps for =&gt; 10 ms</w:t>
-      </w:r>
-    </w:p>
-    <w:p>
-      <w:pPr>
-        <w:pStyle w:val="TextBody"/>
-        <w:spacing w:lineRule="auto" w:line="240"/>
-        <w:ind w:left="720" w:hanging="0"/>
-        <w:rPr>
-          <w:sz w:val="18"/>
-          <w:szCs w:val="18"/>
-        </w:rPr>
-      </w:pPr>
-      <w:r>
-        <w:rPr>
-          <w:sz w:val="18"/>
-          <w:szCs w:val="18"/>
-        </w:rPr>
-      </w:r>
-    </w:p>
-    <w:p>
-      <w:pPr>
-        <w:pStyle w:val="Normal"/>
-        <w:rPr/>
-      </w:pPr>
-      <w:r>
-        <w:rPr/>
-        <w:t xml:space="preserve">Notice how at lower values it almost is 2x average speed of a sleep of 10 ms. Developing this function was mostly tested on 10 and a buffer of 25. Later the program switched from sleep() because that uses seconds. I switched over to </w:t>
+        <w:t xml:space="preserve">Notice how at lower values it is 2x average speed of a sleep of 10 ms. Developing this function was mostly tested on 10 and a buffer of 25. Later the program switched from sleep() because that uses seconds. I switched over to </w:t>
       </w:r>
     </w:p>
     <w:p>
@@ -1074,7 +946,7 @@
       <w:r>
         <w:rPr/>
         <w:tab/>
-        <w:t>The BBQ itself uses condition variables and also mutex to acquire locks on the insert and delete functions. Since the queue is only accessed by these functions it’s safe to say this is how the threads acquire locks on the queue itself. I did learn however using the unique_lock&lt;mutex&gt; lock function—you do not need to explicitly define unlocking. The unique lock handles this inside of it’s destructor. My program however has it defined for my own documentation on lock/unlock.</w:t>
+        <w:t>The BBQ itself uses condition variables and mutex to acquire locks on the insert and delete functions. Since the queue is only accessed by these functions it is safe to say this is how the threads acquire locks on the queue itself. I did learn however using the unique_lock&lt;mutex&gt; lock function—you do not need to explicitly define unlocking. The unique lock handles this inside of its destructor. My program however has it defined for my own documentation on lock/unlock.</w:t>
       </w:r>
     </w:p>
     <w:p>
@@ -1092,7 +964,7 @@
           <w:sz w:val="24"/>
           <w:szCs w:val="24"/>
         </w:rPr>
-        <w:t>Lastly some misceloenous testing of slower sleep times resulted in interesting results. While recording video and using a CPU intensive compression via x264 video encoder—two different tests produced drastically different results:</w:t>
+        <w:t>Lastly some miscellaneous testing of slower sleep times resulted in interesting results. While recording video and using a CPU intensive compression via x264 video encoder—two different tests produced drastically different results:</w:t>
       </w:r>
     </w:p>
     <w:p>
@@ -1119,46 +991,18 @@
           <w:sz w:val="20"/>
           <w:szCs w:val="20"/>
         </w:rPr>
-        <w:t xml:space="preserve">* Using CPU encoding </w:t>
+        <w:t>* Using CPU encoding (background task)</w:t>
+      </w:r>
+      <w:r>
+        <w:rPr/>
+        <w:tab/>
       </w:r>
       <w:r>
         <w:rPr>
           <w:sz w:val="20"/>
           <w:szCs w:val="20"/>
         </w:rPr>
-        <w:t>(background task)</w:t>
-      </w:r>
-      <w:r>
-        <w:rPr/>
-        <w:tab/>
-      </w:r>
-      <w:r>
-        <w:rPr>
-          <w:sz w:val="20"/>
-          <w:szCs w:val="20"/>
-        </w:rPr>
-        <w:t xml:space="preserve">* </w:t>
-      </w:r>
-      <w:r>
-        <w:rPr>
-          <w:sz w:val="20"/>
-          <w:szCs w:val="20"/>
-        </w:rPr>
-        <w:t>U</w:t>
-      </w:r>
-      <w:r>
-        <w:rPr>
-          <w:sz w:val="20"/>
-          <w:szCs w:val="20"/>
-        </w:rPr>
-        <w:t xml:space="preserve">sing GPU encoding </w:t>
-      </w:r>
-      <w:r>
-        <w:rPr>
-          <w:sz w:val="20"/>
-          <w:szCs w:val="20"/>
-        </w:rPr>
-        <w:t>(background task)</w:t>
+        <w:t>* Using GPU encoding (background task)</w:t>
       </w:r>
     </w:p>
     <w:p>
@@ -1170,7 +1014,7 @@
       <w:r>
         <w:rPr/>
         <w:drawing>
-          <wp:anchor behindDoc="0" distT="0" distB="0" distL="0" distR="0" simplePos="0" locked="0" layoutInCell="0" allowOverlap="1" relativeHeight="22">
+          <wp:anchor behindDoc="0" distT="0" distB="0" distL="0" distR="0" simplePos="0" locked="0" layoutInCell="0" allowOverlap="1" relativeHeight="16">
             <wp:simplePos x="0" y="0"/>
             <wp:positionH relativeFrom="column">
               <wp:posOffset>38735</wp:posOffset>
@@ -1215,7 +1059,7 @@
           </wp:anchor>
         </w:drawing>
         <w:drawing>
-          <wp:anchor behindDoc="0" distT="0" distB="0" distL="0" distR="0" simplePos="0" locked="0" layoutInCell="0" allowOverlap="1" relativeHeight="23">
+          <wp:anchor behindDoc="0" distT="0" distB="0" distL="0" distR="0" simplePos="0" locked="0" layoutInCell="0" allowOverlap="1" relativeHeight="17">
             <wp:simplePos x="0" y="0"/>
             <wp:positionH relativeFrom="column">
               <wp:posOffset>2317115</wp:posOffset>
@@ -1265,16 +1109,6 @@
       <w:pPr>
         <w:pStyle w:val="Normal"/>
         <w:spacing w:before="0" w:after="160"/>
-        <w:rPr/>
-      </w:pPr>
-      <w:r>
-        <w:rPr/>
-      </w:r>
-    </w:p>
-    <w:p>
-      <w:pPr>
-        <w:pStyle w:val="Normal"/>
-        <w:spacing w:before="0" w:after="160"/>
         <w:rPr>
           <w:i/>
           <w:i/>
@@ -1286,7 +1120,7 @@
           <w:i/>
           <w:iCs/>
         </w:rPr>
-        <w:t>Even after GPU test ran for 900 seconds--the CPU test waited longer for producers in less time.</w:t>
+        <w:t>Even after GPU test ran for 900 seconds (about 15 minutes) --the CPU test waited longer for producers in less time.</w:t>
       </w:r>
     </w:p>
     <w:sectPr>
@@ -1317,7 +1151,7 @@
       <mc:AlternateContent>
         <mc:Choice Requires="wps">
           <w:drawing>
-            <wp:anchor behindDoc="1" distT="0" distB="0" distL="0" distR="0" simplePos="0" locked="0" layoutInCell="0" allowOverlap="1" relativeHeight="16">
+            <wp:anchor behindDoc="1" distT="0" distB="0" distL="0" distR="0" simplePos="0" locked="0" layoutInCell="0" allowOverlap="1" relativeHeight="14" wp14:anchorId="78DBF3D8">
               <wp:simplePos x="0" y="0"/>
               <wp:positionH relativeFrom="margin">
                 <wp:align>right</wp:align>
@@ -1325,7 +1159,7 @@
               <wp:positionV relativeFrom="paragraph">
                 <wp:posOffset>635</wp:posOffset>
               </wp:positionV>
-              <wp:extent cx="659130" cy="185420"/>
+              <wp:extent cx="659765" cy="185420"/>
               <wp:effectExtent l="0" t="0" r="0" b="0"/>
               <wp:wrapNone/>
               <wp:docPr id="7" name="Frame1"/>
@@ -1336,7 +1170,7 @@
                     <wps:spPr>
                       <a:xfrm>
                         <a:off x="0" y="0"/>
-                        <a:ext cx="658440" cy="184680"/>
+                        <a:ext cx="659160" cy="184680"/>
                       </a:xfrm>
                       <a:prstGeom prst="rect">
                         <a:avLst/>
@@ -1360,7 +1194,7 @@
                               <w:docPartGallery w:val="Page Numbers (Top of Page)"/>
                               <w:docPartUnique w:val="true"/>
                             </w:docPartObj>
-                            <w:id w:val="1345385958"/>
+                            <w:id w:val="1820704450"/>
                           </w:sdtPr>
                           <w:sdtContent>
                             <w:p>
@@ -1374,36 +1208,42 @@
                               <w:r>
                                 <w:rPr>
                                   <w:rStyle w:val="Pagenumber"/>
+                                  <w:color w:val="000000"/>
                                 </w:rPr>
                                 <w:t xml:space="preserve">Andrews </w:t>
                               </w:r>
                               <w:r>
                                 <w:rPr>
                                   <w:rStyle w:val="Pagenumber"/>
+                                  <w:color w:val="000000"/>
                                 </w:rPr>
                                 <w:fldChar w:fldCharType="begin"/>
                               </w:r>
                               <w:r>
                                 <w:rPr>
                                   <w:rStyle w:val="Pagenumber"/>
+                                  <w:color w:val="000000"/>
                                 </w:rPr>
                                 <w:instrText> PAGE </w:instrText>
                               </w:r>
                               <w:r>
                                 <w:rPr>
                                   <w:rStyle w:val="Pagenumber"/>
+                                  <w:color w:val="000000"/>
                                 </w:rPr>
                                 <w:fldChar w:fldCharType="separate"/>
                               </w:r>
                               <w:r>
                                 <w:rPr>
                                   <w:rStyle w:val="Pagenumber"/>
+                                  <w:color w:val="000000"/>
                                 </w:rPr>
-                                <w:t>8</w:t>
+                                <w:t>7</w:t>
                               </w:r>
                               <w:r>
                                 <w:rPr>
                                   <w:rStyle w:val="Pagenumber"/>
+                                  <w:color w:val="000000"/>
                                 </w:rPr>
                                 <w:fldChar w:fldCharType="end"/>
                               </w:r>
@@ -1423,8 +1263,8 @@
         </mc:Choice>
         <mc:Fallback>
           <w:pict>
-            <v:rect id="shape_0" ID="Frame1" path="m0,0l-2147483645,0l-2147483645,-2147483646l0,-2147483646xe" fillcolor="white" stroked="f" style="position:absolute;margin-left:416.1pt;margin-top:0.05pt;width:51.8pt;height:14.5pt;mso-wrap-style:square;v-text-anchor:top;mso-position-horizontal:right;mso-position-horizontal-relative:margin">
-              <v:fill o:detectmouseclick="t" type="solid" color2="black" opacity="0"/>
+            <v:rect id="shape_0" ID="Frame1" path="m0,0l-2147483645,0l-2147483645,-2147483646l0,-2147483646xe" stroked="f" style="position:absolute;margin-left:416.05pt;margin-top:0.05pt;width:51.85pt;height:14.5pt;mso-wrap-style:square;v-text-anchor:top;mso-position-horizontal:right;mso-position-horizontal-relative:margin" wp14:anchorId="78DBF3D8">
+              <v:fill o:detectmouseclick="t" on="false"/>
               <v:stroke color="#3465a4" joinstyle="round" endcap="flat"/>
               <v:textbox>
                 <w:txbxContent>
@@ -1434,7 +1274,7 @@
                         <w:docPartGallery w:val="Page Numbers (Top of Page)"/>
                         <w:docPartUnique w:val="true"/>
                       </w:docPartObj>
-                      <w:id w:val="528198188"/>
+                      <w:id w:val="1652517041"/>
                     </w:sdtPr>
                     <w:sdtContent>
                       <w:p>
@@ -1448,36 +1288,42 @@
                         <w:r>
                           <w:rPr>
                             <w:rStyle w:val="Pagenumber"/>
+                            <w:color w:val="000000"/>
                           </w:rPr>
                           <w:t xml:space="preserve">Andrews </w:t>
                         </w:r>
                         <w:r>
                           <w:rPr>
                             <w:rStyle w:val="Pagenumber"/>
+                            <w:color w:val="000000"/>
                           </w:rPr>
                           <w:fldChar w:fldCharType="begin"/>
                         </w:r>
                         <w:r>
                           <w:rPr>
                             <w:rStyle w:val="Pagenumber"/>
+                            <w:color w:val="000000"/>
                           </w:rPr>
                           <w:instrText> PAGE </w:instrText>
                         </w:r>
                         <w:r>
                           <w:rPr>
                             <w:rStyle w:val="Pagenumber"/>
+                            <w:color w:val="000000"/>
                           </w:rPr>
                           <w:fldChar w:fldCharType="separate"/>
                         </w:r>
                         <w:r>
                           <w:rPr>
                             <w:rStyle w:val="Pagenumber"/>
+                            <w:color w:val="000000"/>
                           </w:rPr>
-                          <w:t>8</w:t>
+                          <w:t>7</w:t>
                         </w:r>
                         <w:r>
                           <w:rPr>
                             <w:rStyle w:val="Pagenumber"/>
+                            <w:color w:val="000000"/>
                           </w:rPr>
                           <w:fldChar w:fldCharType="end"/>
                         </w:r>
@@ -2063,6 +1909,26 @@
       <w:szCs w:val="20"/>
     </w:rPr>
   </w:style>
+  <w:style w:type="paragraph" w:styleId="NoSpacing">
+    <w:name w:val="No Spacing"/>
+    <w:uiPriority w:val="1"/>
+    <w:qFormat/>
+    <w:pPr>
+      <w:widowControl/>
+      <w:suppressAutoHyphens w:val="true"/>
+      <w:bidi w:val="0"/>
+      <w:spacing w:lineRule="auto" w:line="240" w:before="0" w:after="0"/>
+      <w:jc w:val="left"/>
+    </w:pPr>
+    <w:rPr>
+      <w:rFonts w:ascii="Calibri" w:hAnsi="Calibri" w:eastAsia="Calibri" w:cs="" w:asciiTheme="minorHAnsi" w:cstheme="minorBidi" w:eastAsiaTheme="minorHAnsi" w:hAnsiTheme="minorHAnsi"/>
+      <w:color w:val="auto"/>
+      <w:kern w:val="0"/>
+      <w:sz w:val="24"/>
+      <w:szCs w:val="24"/>
+      <w:lang w:val="en-US" w:eastAsia="en-US" w:bidi="ar-SA"/>
+    </w:rPr>
+  </w:style>
   <w:style w:type="numbering" w:styleId="NoList" w:default="1">
     <w:name w:val="No List"/>
     <w:uiPriority w:val="99"/>
@@ -2408,12 +2274,12 @@
         </c:ser>
         <c:gapWidth val="100"/>
         <c:shape val="box"/>
-        <c:axId val="54809770"/>
-        <c:axId val="77261540"/>
+        <c:axId val="62135541"/>
+        <c:axId val="815974"/>
         <c:axId val="0"/>
       </c:bar3DChart>
       <c:catAx>
-        <c:axId val="54809770"/>
+        <c:axId val="62135541"/>
         <c:scaling>
           <c:orientation val="minMax"/>
         </c:scaling>
@@ -2487,7 +2353,7 @@
             </a:pPr>
           </a:p>
         </c:txPr>
-        <c:crossAx val="77261540"/>
+        <c:crossAx val="815974"/>
         <c:crosses val="autoZero"/>
         <c:auto val="1"/>
         <c:lblAlgn val="ctr"/>
@@ -2495,7 +2361,7 @@
         <c:noMultiLvlLbl val="0"/>
       </c:catAx>
       <c:valAx>
-        <c:axId val="77261540"/>
+        <c:axId val="815974"/>
         <c:scaling>
           <c:orientation val="minMax"/>
         </c:scaling>
@@ -2569,7 +2435,7 @@
             </a:pPr>
           </a:p>
         </c:txPr>
-        <c:crossAx val="54809770"/>
+        <c:crossAx val="62135541"/>
         <c:crosses val="autoZero"/>
         <c:crossBetween val="between"/>
       </c:valAx>
@@ -2933,12 +2799,12 @@
         </c:ser>
         <c:gapWidth val="100"/>
         <c:shape val="box"/>
-        <c:axId val="39483986"/>
-        <c:axId val="80214205"/>
+        <c:axId val="38061526"/>
+        <c:axId val="13005462"/>
         <c:axId val="0"/>
       </c:bar3DChart>
       <c:catAx>
-        <c:axId val="39483986"/>
+        <c:axId val="38061526"/>
         <c:scaling>
           <c:orientation val="minMax"/>
         </c:scaling>
@@ -3012,7 +2878,7 @@
             </a:pPr>
           </a:p>
         </c:txPr>
-        <c:crossAx val="80214205"/>
+        <c:crossAx val="13005462"/>
         <c:crosses val="autoZero"/>
         <c:auto val="1"/>
         <c:lblAlgn val="ctr"/>
@@ -3020,7 +2886,7 @@
         <c:noMultiLvlLbl val="0"/>
       </c:catAx>
       <c:valAx>
-        <c:axId val="80214205"/>
+        <c:axId val="13005462"/>
         <c:scaling>
           <c:orientation val="minMax"/>
         </c:scaling>
@@ -3094,7 +2960,7 @@
             </a:pPr>
           </a:p>
         </c:txPr>
-        <c:crossAx val="39483986"/>
+        <c:crossAx val="38061526"/>
         <c:crosses val="autoZero"/>
         <c:crossBetween val="between"/>
       </c:valAx>
@@ -3458,12 +3324,12 @@
         </c:ser>
         <c:gapWidth val="100"/>
         <c:shape val="box"/>
-        <c:axId val="80442936"/>
-        <c:axId val="11338811"/>
+        <c:axId val="9822857"/>
+        <c:axId val="16168296"/>
         <c:axId val="0"/>
       </c:bar3DChart>
       <c:catAx>
-        <c:axId val="80442936"/>
+        <c:axId val="9822857"/>
         <c:scaling>
           <c:orientation val="minMax"/>
         </c:scaling>
@@ -3537,7 +3403,7 @@
             </a:pPr>
           </a:p>
         </c:txPr>
-        <c:crossAx val="11338811"/>
+        <c:crossAx val="16168296"/>
         <c:crosses val="autoZero"/>
         <c:auto val="1"/>
         <c:lblAlgn val="ctr"/>
@@ -3545,7 +3411,7 @@
         <c:noMultiLvlLbl val="0"/>
       </c:catAx>
       <c:valAx>
-        <c:axId val="11338811"/>
+        <c:axId val="16168296"/>
         <c:scaling>
           <c:orientation val="minMax"/>
         </c:scaling>
@@ -3619,7 +3485,7 @@
             </a:pPr>
           </a:p>
         </c:txPr>
-        <c:crossAx val="80442936"/>
+        <c:crossAx val="9822857"/>
         <c:crosses val="autoZero"/>
         <c:crossBetween val="between"/>
       </c:valAx>

</xml_diff>